<commit_message>
update: Form dosen wali
</commit_message>
<xml_diff>
--- a/docs/pengganti-sidang/kelengkapan-sidang/formulir-ta/1301198497_Form Permohonan Sidang Dosen Wali.docx
+++ b/docs/pengganti-sidang/kelengkapan-sidang/formulir-ta/1301198497_Form Permohonan Sidang Dosen Wali.docx
@@ -1,6 +1,6 @@
 
 <file path=word/document.xml><?xml version="1.0" encoding="utf-8"?>
-<w:document xmlns:wpc="http://schemas.microsoft.com/office/word/2010/wordprocessingCanvas" xmlns:cx="http://schemas.microsoft.com/office/drawing/2014/chartex" xmlns:cx1="http://schemas.microsoft.com/office/drawing/2015/9/8/chartex" xmlns:cx2="http://schemas.microsoft.com/office/drawing/2015/10/21/chartex" xmlns:cx3="http://schemas.microsoft.com/office/drawing/2016/5/9/chartex" xmlns:cx4="http://schemas.microsoft.com/office/drawing/2016/5/10/chartex" xmlns:cx5="http://schemas.microsoft.com/office/drawing/2016/5/11/chartex" xmlns:cx6="http://schemas.microsoft.com/office/drawing/2016/5/12/chartex" xmlns:cx7="http://schemas.microsoft.com/office/drawing/2016/5/13/chartex" xmlns:cx8="http://schemas.microsoft.com/office/drawing/2016/5/14/chartex" xmlns:mc="http://schemas.openxmlformats.org/markup-compatibility/2006" xmlns:aink="http://schemas.microsoft.com/office/drawing/2016/ink" xmlns:am3d="http://schemas.microsoft.com/office/drawing/2017/model3d" xmlns:o="urn:schemas-microsoft-com:office:office" xmlns:r="http://schemas.openxmlformats.org/officeDocument/2006/relationships" xmlns:m="http://schemas.openxmlformats.org/officeDocument/2006/math" xmlns:v="urn:schemas-microsoft-com:vml" xmlns:wp14="http://schemas.microsoft.com/office/word/2010/wordprocessingDrawing" xmlns:wp="http://schemas.openxmlformats.org/drawingml/2006/wordprocessingDrawing" xmlns:w10="urn:schemas-microsoft-com:office:word" xmlns:w="http://schemas.openxmlformats.org/wordprocessingml/2006/main" xmlns:w14="http://schemas.microsoft.com/office/word/2010/wordml" xmlns:w15="http://schemas.microsoft.com/office/word/2012/wordml" xmlns:w16cex="http://schemas.microsoft.com/office/word/2018/wordml/cex" xmlns:w16cid="http://schemas.microsoft.com/office/word/2016/wordml/cid" xmlns:w16="http://schemas.microsoft.com/office/word/2018/wordml" xmlns:w16sdtdh="http://schemas.microsoft.com/office/word/2020/wordml/sdtdatahash" xmlns:w16se="http://schemas.microsoft.com/office/word/2015/wordml/symex" xmlns:wpg="http://schemas.microsoft.com/office/word/2010/wordprocessingGroup" xmlns:wpi="http://schemas.microsoft.com/office/word/2010/wordprocessingInk" xmlns:wne="http://schemas.microsoft.com/office/word/2006/wordml" xmlns:wps="http://schemas.microsoft.com/office/word/2010/wordprocessingShape" mc:Ignorable="w14 w15 w16se w16cid w16 w16cex w16sdtdh wp14">
+<w:document xmlns:wpc="http://schemas.microsoft.com/office/word/2010/wordprocessingCanvas" xmlns:cx="http://schemas.microsoft.com/office/drawing/2014/chartex" xmlns:cx1="http://schemas.microsoft.com/office/drawing/2015/9/8/chartex" xmlns:cx2="http://schemas.microsoft.com/office/drawing/2015/10/21/chartex" xmlns:cx3="http://schemas.microsoft.com/office/drawing/2016/5/9/chartex" xmlns:cx4="http://schemas.microsoft.com/office/drawing/2016/5/10/chartex" xmlns:cx5="http://schemas.microsoft.com/office/drawing/2016/5/11/chartex" xmlns:cx6="http://schemas.microsoft.com/office/drawing/2016/5/12/chartex" xmlns:cx7="http://schemas.microsoft.com/office/drawing/2016/5/13/chartex" xmlns:cx8="http://schemas.microsoft.com/office/drawing/2016/5/14/chartex" xmlns:mc="http://schemas.openxmlformats.org/markup-compatibility/2006" xmlns:aink="http://schemas.microsoft.com/office/drawing/2016/ink" xmlns:am3d="http://schemas.microsoft.com/office/drawing/2017/model3d" xmlns:o="urn:schemas-microsoft-com:office:office" xmlns:r="http://schemas.openxmlformats.org/officeDocument/2006/relationships" xmlns:m="http://schemas.openxmlformats.org/officeDocument/2006/math" xmlns:v="urn:schemas-microsoft-com:vml" xmlns:wp14="http://schemas.microsoft.com/office/word/2010/wordprocessingDrawing" xmlns:wp="http://schemas.openxmlformats.org/drawingml/2006/wordprocessingDrawing" xmlns:w10="urn:schemas-microsoft-com:office:word" xmlns:w="http://schemas.openxmlformats.org/wordprocessingml/2006/main" xmlns:w14="http://schemas.microsoft.com/office/word/2010/wordml" xmlns:w15="http://schemas.microsoft.com/office/word/2012/wordml" xmlns:w16cex="http://schemas.microsoft.com/office/word/2018/wordml/cex" xmlns:w16cid="http://schemas.microsoft.com/office/word/2016/wordml/cid" xmlns:w16="http://schemas.microsoft.com/office/word/2018/wordml" xmlns:w16se="http://schemas.microsoft.com/office/word/2015/wordml/symex" xmlns:wpg="http://schemas.microsoft.com/office/word/2010/wordprocessingGroup" xmlns:wpi="http://schemas.microsoft.com/office/word/2010/wordprocessingInk" xmlns:wne="http://schemas.microsoft.com/office/word/2006/wordml" xmlns:wps="http://schemas.microsoft.com/office/word/2010/wordprocessingShape" mc:Ignorable="w14 w15 w16se w16cid w16 w16cex wp14">
   <w:body>
     <w:tbl>
       <w:tblPr>
@@ -737,7 +737,7 @@
       </w:pPr>
       <w:r>
         <w:pict w14:anchorId="57654278">
-          <v:shape id="_x0000_s2050" alt="" style="position:absolute;left:0;text-align:left;margin-left:84.05pt;margin-top:30.15pt;width:439.95pt;height:1.45pt;z-index:-251658240;mso-wrap-edited:f;mso-width-percent:0;mso-height-percent:0;mso-wrap-distance-left:0;mso-wrap-distance-right:0;mso-position-horizontal-relative:page;mso-width-percent:0;mso-height-percent:0" coordsize="8799,29" o:spt="100" adj="0,,0" path="m8798,19l,19,,29r8798,l8798,19xm8798,l,,,9r8798,l8798,xe" fillcolor="black" stroked="f">
+          <v:shape id="_x0000_s1026" alt="" style="position:absolute;left:0;text-align:left;margin-left:84.05pt;margin-top:30.15pt;width:439.95pt;height:1.45pt;z-index:-251658240;mso-wrap-edited:f;mso-width-percent:0;mso-height-percent:0;mso-wrap-distance-left:0;mso-wrap-distance-right:0;mso-position-horizontal-relative:page;mso-width-percent:0;mso-height-percent:0" coordsize="8799,29" o:spt="100" adj="0,,0" path="m8798,19l,19,,29r8798,l8798,19xm8798,l,,,9r8798,l8798,xe" fillcolor="black" stroked="f">
             <v:stroke joinstyle="round"/>
             <v:formulas/>
             <v:path arrowok="t" o:connecttype="custom" o:connectlocs="2147483646,2147483646;0,2147483646;0,2147483646;2147483646,2147483646;2147483646,2147483646;2147483646,2147483646;0,2147483646;0,2147483646;2147483646,2147483646;2147483646,2147483646" o:connectangles="0,0,0,0,0,0,0,0,0,0"/>
@@ -2251,6 +2251,67 @@
                 <w:rFonts w:ascii="Times New Roman"/>
               </w:rPr>
             </w:pPr>
+            <w:r>
+              <w:rPr>
+                <w:noProof/>
+              </w:rPr>
+              <w:drawing>
+                <wp:anchor distT="0" distB="0" distL="114300" distR="114300" simplePos="0" relativeHeight="251660288" behindDoc="1" locked="0" layoutInCell="1" allowOverlap="1" wp14:anchorId="70F8ADEF" wp14:editId="6437D174">
+                  <wp:simplePos x="0" y="0"/>
+                  <wp:positionH relativeFrom="column">
+                    <wp:posOffset>3810</wp:posOffset>
+                  </wp:positionH>
+                  <wp:positionV relativeFrom="paragraph">
+                    <wp:posOffset>4445</wp:posOffset>
+                  </wp:positionV>
+                  <wp:extent cx="800100" cy="894926"/>
+                  <wp:effectExtent l="0" t="0" r="0" b="635"/>
+                  <wp:wrapNone/>
+                  <wp:docPr id="3" name="Picture 3"/>
+                  <wp:cNvGraphicFramePr>
+                    <a:graphicFrameLocks xmlns:a="http://schemas.openxmlformats.org/drawingml/2006/main" noChangeAspect="1"/>
+                  </wp:cNvGraphicFramePr>
+                  <a:graphic xmlns:a="http://schemas.openxmlformats.org/drawingml/2006/main">
+                    <a:graphicData uri="http://schemas.openxmlformats.org/drawingml/2006/picture">
+                      <pic:pic xmlns:pic="http://schemas.openxmlformats.org/drawingml/2006/picture">
+                        <pic:nvPicPr>
+                          <pic:cNvPr id="0" name="Picture 3"/>
+                          <pic:cNvPicPr>
+                            <a:picLocks noChangeAspect="1" noChangeArrowheads="1"/>
+                          </pic:cNvPicPr>
+                        </pic:nvPicPr>
+                        <pic:blipFill>
+                          <a:blip r:embed="rId8">
+                            <a:extLst>
+                              <a:ext uri="{28A0092B-C50C-407E-A947-70E740481C1C}">
+                                <a14:useLocalDpi xmlns:a14="http://schemas.microsoft.com/office/drawing/2010/main" val="0"/>
+                              </a:ext>
+                            </a:extLst>
+                          </a:blip>
+                          <a:srcRect/>
+                          <a:stretch>
+                            <a:fillRect/>
+                          </a:stretch>
+                        </pic:blipFill>
+                        <pic:spPr bwMode="auto">
+                          <a:xfrm>
+                            <a:off x="0" y="0"/>
+                            <a:ext cx="800100" cy="894926"/>
+                          </a:xfrm>
+                          <a:prstGeom prst="rect">
+                            <a:avLst/>
+                          </a:prstGeom>
+                          <a:noFill/>
+                          <a:ln>
+                            <a:noFill/>
+                          </a:ln>
+                        </pic:spPr>
+                      </pic:pic>
+                    </a:graphicData>
+                  </a:graphic>
+                </wp:anchor>
+              </w:drawing>
+            </w:r>
           </w:p>
         </w:tc>
         <w:tc>
@@ -2286,7 +2347,7 @@
                           <pic:cNvPicPr/>
                         </pic:nvPicPr>
                         <pic:blipFill>
-                          <a:blip r:embed="rId8" cstate="print">
+                          <a:blip r:embed="rId9" cstate="print">
                             <a:extLst>
                               <a:ext uri="{28A0092B-C50C-407E-A947-70E740481C1C}">
                                 <a14:useLocalDpi xmlns:a14="http://schemas.microsoft.com/office/drawing/2010/main" val="0"/>
@@ -2968,23 +3029,13 @@
               </w:rPr>
               <w:t xml:space="preserve"> </w:t>
             </w:r>
-            <w:proofErr w:type="spellStart"/>
             <w:r>
               <w:rPr>
                 <w:rFonts w:ascii="Calibri"/>
                 <w:b/>
                 <w:sz w:val="24"/>
               </w:rPr>
-              <w:t>Dayeuh</w:t>
-            </w:r>
-            <w:proofErr w:type="spellEnd"/>
-            <w:r>
-              <w:rPr>
-                <w:rFonts w:ascii="Calibri"/>
-                <w:b/>
-                <w:sz w:val="24"/>
-              </w:rPr>
-              <w:t xml:space="preserve"> Kolot, Kab.</w:t>
+              <w:t>Dayeuh Kolot, Kab.</w:t>
             </w:r>
           </w:p>
           <w:p>
@@ -3553,7 +3604,6 @@
                 <w:sz w:val="24"/>
               </w:rPr>
             </w:pPr>
-            <w:proofErr w:type="spellStart"/>
             <w:r>
               <w:rPr>
                 <w:b/>
@@ -3561,7 +3611,6 @@
               </w:rPr>
               <w:t>No</w:t>
             </w:r>
-            <w:proofErr w:type="spellEnd"/>
           </w:p>
         </w:tc>
         <w:tc>
@@ -4421,7 +4470,6 @@
                 <w:sz w:val="24"/>
               </w:rPr>
             </w:pPr>
-            <w:proofErr w:type="spellStart"/>
             <w:r>
               <w:rPr>
                 <w:b/>
@@ -4429,7 +4477,6 @@
               </w:rPr>
               <w:t>No</w:t>
             </w:r>
-            <w:proofErr w:type="spellEnd"/>
           </w:p>
         </w:tc>
         <w:tc>
@@ -4806,6 +4853,82 @@
           <w:rFonts w:ascii="Times New Roman"/>
         </w:rPr>
         <w:t>Wali,</w:t>
+      </w:r>
+    </w:p>
+    <w:p>
+      <w:pPr>
+        <w:pStyle w:val="BodyText"/>
+        <w:rPr>
+          <w:rFonts w:ascii="Times New Roman"/>
+          <w:sz w:val="26"/>
+        </w:rPr>
+      </w:pPr>
+      <w:r>
+        <w:rPr>
+          <w:noProof/>
+        </w:rPr>
+        <w:drawing>
+          <wp:anchor distT="0" distB="0" distL="114300" distR="114300" simplePos="0" relativeHeight="251658240" behindDoc="0" locked="0" layoutInCell="1" allowOverlap="1" wp14:anchorId="783C4EE8" wp14:editId="53730F1A">
+            <wp:simplePos x="0" y="0"/>
+            <wp:positionH relativeFrom="column">
+              <wp:posOffset>3168650</wp:posOffset>
+            </wp:positionH>
+            <wp:positionV relativeFrom="paragraph">
+              <wp:posOffset>23495</wp:posOffset>
+            </wp:positionV>
+            <wp:extent cx="771525" cy="862965"/>
+            <wp:effectExtent l="0" t="0" r="9525" b="0"/>
+            <wp:wrapNone/>
+            <wp:docPr id="1" name="Picture 1" descr="Icon&#10;&#10;Description automatically generated"/>
+            <wp:cNvGraphicFramePr>
+              <a:graphicFrameLocks xmlns:a="http://schemas.openxmlformats.org/drawingml/2006/main" noChangeAspect="1"/>
+            </wp:cNvGraphicFramePr>
+            <a:graphic xmlns:a="http://schemas.openxmlformats.org/drawingml/2006/main">
+              <a:graphicData uri="http://schemas.openxmlformats.org/drawingml/2006/picture">
+                <pic:pic xmlns:pic="http://schemas.openxmlformats.org/drawingml/2006/picture">
+                  <pic:nvPicPr>
+                    <pic:cNvPr id="0" name="Picture 1"/>
+                    <pic:cNvPicPr>
+                      <a:picLocks noChangeAspect="1" noChangeArrowheads="1"/>
+                    </pic:cNvPicPr>
+                  </pic:nvPicPr>
+                  <pic:blipFill>
+                    <a:blip r:embed="rId8">
+                      <a:extLst>
+                        <a:ext uri="{28A0092B-C50C-407E-A947-70E740481C1C}">
+                          <a14:useLocalDpi xmlns:a14="http://schemas.microsoft.com/office/drawing/2010/main" val="0"/>
+                        </a:ext>
+                      </a:extLst>
+                    </a:blip>
+                    <a:srcRect/>
+                    <a:stretch>
+                      <a:fillRect/>
+                    </a:stretch>
+                  </pic:blipFill>
+                  <pic:spPr bwMode="auto">
+                    <a:xfrm>
+                      <a:off x="0" y="0"/>
+                      <a:ext cx="771525" cy="862965"/>
+                    </a:xfrm>
+                    <a:prstGeom prst="rect">
+                      <a:avLst/>
+                    </a:prstGeom>
+                    <a:noFill/>
+                    <a:ln>
+                      <a:noFill/>
+                    </a:ln>
+                  </pic:spPr>
+                </pic:pic>
+              </a:graphicData>
+            </a:graphic>
+            <wp14:sizeRelH relativeFrom="margin">
+              <wp14:pctWidth>0</wp14:pctWidth>
+            </wp14:sizeRelH>
+            <wp14:sizeRelV relativeFrom="margin">
+              <wp14:pctHeight>0</wp14:pctHeight>
+            </wp14:sizeRelV>
+          </wp:anchor>
+        </w:drawing>
       </w:r>
     </w:p>
     <w:p>
@@ -5118,8 +5241,8 @@
       </w:pPr>
     </w:p>
     <w:sectPr>
-      <w:headerReference w:type="default" r:id="rId9"/>
-      <w:footerReference w:type="default" r:id="rId10"/>
+      <w:headerReference w:type="default" r:id="rId10"/>
+      <w:footerReference w:type="default" r:id="rId11"/>
       <w:pgSz w:w="11910" w:h="16840"/>
       <w:pgMar w:top="680" w:right="160" w:bottom="1080" w:left="440" w:header="498" w:footer="885" w:gutter="0"/>
       <w:cols w:space="720"/>
@@ -5129,7 +5252,7 @@
 </file>
 
 <file path=word/endnotes.xml><?xml version="1.0" encoding="utf-8"?>
-<w:endnotes xmlns:wpc="http://schemas.microsoft.com/office/word/2010/wordprocessingCanvas" xmlns:cx="http://schemas.microsoft.com/office/drawing/2014/chartex" xmlns:cx1="http://schemas.microsoft.com/office/drawing/2015/9/8/chartex" xmlns:cx2="http://schemas.microsoft.com/office/drawing/2015/10/21/chartex" xmlns:cx3="http://schemas.microsoft.com/office/drawing/2016/5/9/chartex" xmlns:cx4="http://schemas.microsoft.com/office/drawing/2016/5/10/chartex" xmlns:cx5="http://schemas.microsoft.com/office/drawing/2016/5/11/chartex" xmlns:cx6="http://schemas.microsoft.com/office/drawing/2016/5/12/chartex" xmlns:cx7="http://schemas.microsoft.com/office/drawing/2016/5/13/chartex" xmlns:cx8="http://schemas.microsoft.com/office/drawing/2016/5/14/chartex" xmlns:mc="http://schemas.openxmlformats.org/markup-compatibility/2006" xmlns:aink="http://schemas.microsoft.com/office/drawing/2016/ink" xmlns:am3d="http://schemas.microsoft.com/office/drawing/2017/model3d" xmlns:o="urn:schemas-microsoft-com:office:office" xmlns:r="http://schemas.openxmlformats.org/officeDocument/2006/relationships" xmlns:m="http://schemas.openxmlformats.org/officeDocument/2006/math" xmlns:v="urn:schemas-microsoft-com:vml" xmlns:wp14="http://schemas.microsoft.com/office/word/2010/wordprocessingDrawing" xmlns:wp="http://schemas.openxmlformats.org/drawingml/2006/wordprocessingDrawing" xmlns:w10="urn:schemas-microsoft-com:office:word" xmlns:w="http://schemas.openxmlformats.org/wordprocessingml/2006/main" xmlns:w14="http://schemas.microsoft.com/office/word/2010/wordml" xmlns:w15="http://schemas.microsoft.com/office/word/2012/wordml" xmlns:w16cex="http://schemas.microsoft.com/office/word/2018/wordml/cex" xmlns:w16cid="http://schemas.microsoft.com/office/word/2016/wordml/cid" xmlns:w16="http://schemas.microsoft.com/office/word/2018/wordml" xmlns:w16sdtdh="http://schemas.microsoft.com/office/word/2020/wordml/sdtdatahash" xmlns:w16se="http://schemas.microsoft.com/office/word/2015/wordml/symex" xmlns:wpg="http://schemas.microsoft.com/office/word/2010/wordprocessingGroup" xmlns:wpi="http://schemas.microsoft.com/office/word/2010/wordprocessingInk" xmlns:wne="http://schemas.microsoft.com/office/word/2006/wordml" xmlns:wps="http://schemas.microsoft.com/office/word/2010/wordprocessingShape" mc:Ignorable="w14 w15 w16se w16cid w16 w16cex w16sdtdh wp14">
+<w:endnotes xmlns:wpc="http://schemas.microsoft.com/office/word/2010/wordprocessingCanvas" xmlns:cx="http://schemas.microsoft.com/office/drawing/2014/chartex" xmlns:cx1="http://schemas.microsoft.com/office/drawing/2015/9/8/chartex" xmlns:cx2="http://schemas.microsoft.com/office/drawing/2015/10/21/chartex" xmlns:cx3="http://schemas.microsoft.com/office/drawing/2016/5/9/chartex" xmlns:cx4="http://schemas.microsoft.com/office/drawing/2016/5/10/chartex" xmlns:cx5="http://schemas.microsoft.com/office/drawing/2016/5/11/chartex" xmlns:cx6="http://schemas.microsoft.com/office/drawing/2016/5/12/chartex" xmlns:cx7="http://schemas.microsoft.com/office/drawing/2016/5/13/chartex" xmlns:cx8="http://schemas.microsoft.com/office/drawing/2016/5/14/chartex" xmlns:mc="http://schemas.openxmlformats.org/markup-compatibility/2006" xmlns:aink="http://schemas.microsoft.com/office/drawing/2016/ink" xmlns:am3d="http://schemas.microsoft.com/office/drawing/2017/model3d" xmlns:o="urn:schemas-microsoft-com:office:office" xmlns:r="http://schemas.openxmlformats.org/officeDocument/2006/relationships" xmlns:m="http://schemas.openxmlformats.org/officeDocument/2006/math" xmlns:v="urn:schemas-microsoft-com:vml" xmlns:wp14="http://schemas.microsoft.com/office/word/2010/wordprocessingDrawing" xmlns:wp="http://schemas.openxmlformats.org/drawingml/2006/wordprocessingDrawing" xmlns:w10="urn:schemas-microsoft-com:office:word" xmlns:w="http://schemas.openxmlformats.org/wordprocessingml/2006/main" xmlns:w14="http://schemas.microsoft.com/office/word/2010/wordml" xmlns:w15="http://schemas.microsoft.com/office/word/2012/wordml" xmlns:w16cex="http://schemas.microsoft.com/office/word/2018/wordml/cex" xmlns:w16cid="http://schemas.microsoft.com/office/word/2016/wordml/cid" xmlns:w16="http://schemas.microsoft.com/office/word/2018/wordml" xmlns:w16se="http://schemas.microsoft.com/office/word/2015/wordml/symex" xmlns:wpg="http://schemas.microsoft.com/office/word/2010/wordprocessingGroup" xmlns:wpi="http://schemas.microsoft.com/office/word/2010/wordprocessingInk" xmlns:wne="http://schemas.microsoft.com/office/word/2006/wordml" xmlns:wps="http://schemas.microsoft.com/office/word/2010/wordprocessingShape" mc:Ignorable="w14 w15 w16se w16cid w16 w16cex wp14">
   <w:endnote w:type="separator" w:id="-1">
     <w:p>
       <w:r>
@@ -5148,7 +5271,7 @@
 </file>
 
 <file path=word/footer1.xml><?xml version="1.0" encoding="utf-8"?>
-<w:ftr xmlns:wpc="http://schemas.microsoft.com/office/word/2010/wordprocessingCanvas" xmlns:cx="http://schemas.microsoft.com/office/drawing/2014/chartex" xmlns:cx1="http://schemas.microsoft.com/office/drawing/2015/9/8/chartex" xmlns:cx2="http://schemas.microsoft.com/office/drawing/2015/10/21/chartex" xmlns:cx3="http://schemas.microsoft.com/office/drawing/2016/5/9/chartex" xmlns:cx4="http://schemas.microsoft.com/office/drawing/2016/5/10/chartex" xmlns:cx5="http://schemas.microsoft.com/office/drawing/2016/5/11/chartex" xmlns:cx6="http://schemas.microsoft.com/office/drawing/2016/5/12/chartex" xmlns:cx7="http://schemas.microsoft.com/office/drawing/2016/5/13/chartex" xmlns:cx8="http://schemas.microsoft.com/office/drawing/2016/5/14/chartex" xmlns:mc="http://schemas.openxmlformats.org/markup-compatibility/2006" xmlns:aink="http://schemas.microsoft.com/office/drawing/2016/ink" xmlns:am3d="http://schemas.microsoft.com/office/drawing/2017/model3d" xmlns:o="urn:schemas-microsoft-com:office:office" xmlns:r="http://schemas.openxmlformats.org/officeDocument/2006/relationships" xmlns:m="http://schemas.openxmlformats.org/officeDocument/2006/math" xmlns:v="urn:schemas-microsoft-com:vml" xmlns:wp14="http://schemas.microsoft.com/office/word/2010/wordprocessingDrawing" xmlns:wp="http://schemas.openxmlformats.org/drawingml/2006/wordprocessingDrawing" xmlns:w10="urn:schemas-microsoft-com:office:word" xmlns:w="http://schemas.openxmlformats.org/wordprocessingml/2006/main" xmlns:w14="http://schemas.microsoft.com/office/word/2010/wordml" xmlns:w15="http://schemas.microsoft.com/office/word/2012/wordml" xmlns:w16cex="http://schemas.microsoft.com/office/word/2018/wordml/cex" xmlns:w16cid="http://schemas.microsoft.com/office/word/2016/wordml/cid" xmlns:w16="http://schemas.microsoft.com/office/word/2018/wordml" xmlns:w16sdtdh="http://schemas.microsoft.com/office/word/2020/wordml/sdtdatahash" xmlns:w16se="http://schemas.microsoft.com/office/word/2015/wordml/symex" xmlns:wpg="http://schemas.microsoft.com/office/word/2010/wordprocessingGroup" xmlns:wpi="http://schemas.microsoft.com/office/word/2010/wordprocessingInk" xmlns:wne="http://schemas.microsoft.com/office/word/2006/wordml" xmlns:wps="http://schemas.microsoft.com/office/word/2010/wordprocessingShape" mc:Ignorable="w14 w15 w16se w16cid w16 w16cex w16sdtdh wp14">
+<w:ftr xmlns:wpc="http://schemas.microsoft.com/office/word/2010/wordprocessingCanvas" xmlns:cx="http://schemas.microsoft.com/office/drawing/2014/chartex" xmlns:cx1="http://schemas.microsoft.com/office/drawing/2015/9/8/chartex" xmlns:cx2="http://schemas.microsoft.com/office/drawing/2015/10/21/chartex" xmlns:cx3="http://schemas.microsoft.com/office/drawing/2016/5/9/chartex" xmlns:cx4="http://schemas.microsoft.com/office/drawing/2016/5/10/chartex" xmlns:cx5="http://schemas.microsoft.com/office/drawing/2016/5/11/chartex" xmlns:cx6="http://schemas.microsoft.com/office/drawing/2016/5/12/chartex" xmlns:cx7="http://schemas.microsoft.com/office/drawing/2016/5/13/chartex" xmlns:cx8="http://schemas.microsoft.com/office/drawing/2016/5/14/chartex" xmlns:mc="http://schemas.openxmlformats.org/markup-compatibility/2006" xmlns:aink="http://schemas.microsoft.com/office/drawing/2016/ink" xmlns:am3d="http://schemas.microsoft.com/office/drawing/2017/model3d" xmlns:o="urn:schemas-microsoft-com:office:office" xmlns:r="http://schemas.openxmlformats.org/officeDocument/2006/relationships" xmlns:m="http://schemas.openxmlformats.org/officeDocument/2006/math" xmlns:v="urn:schemas-microsoft-com:vml" xmlns:wp14="http://schemas.microsoft.com/office/word/2010/wordprocessingDrawing" xmlns:wp="http://schemas.openxmlformats.org/drawingml/2006/wordprocessingDrawing" xmlns:w10="urn:schemas-microsoft-com:office:word" xmlns:w="http://schemas.openxmlformats.org/wordprocessingml/2006/main" xmlns:w14="http://schemas.microsoft.com/office/word/2010/wordml" xmlns:w15="http://schemas.microsoft.com/office/word/2012/wordml" xmlns:w16cex="http://schemas.microsoft.com/office/word/2018/wordml/cex" xmlns:w16cid="http://schemas.microsoft.com/office/word/2016/wordml/cid" xmlns:w16="http://schemas.microsoft.com/office/word/2018/wordml" xmlns:w16se="http://schemas.microsoft.com/office/word/2015/wordml/symex" xmlns:wpg="http://schemas.microsoft.com/office/word/2010/wordprocessingGroup" xmlns:wpi="http://schemas.microsoft.com/office/word/2010/wordprocessingInk" xmlns:wne="http://schemas.microsoft.com/office/word/2006/wordml" xmlns:wps="http://schemas.microsoft.com/office/word/2010/wordprocessingShape" mc:Ignorable="w14 w15 w16se w16cid w16 w16cex wp14">
   <w:p>
     <w:pPr>
       <w:pStyle w:val="BodyText"/>
@@ -5163,7 +5286,7 @@
           <v:stroke joinstyle="miter"/>
           <v:path gradientshapeok="t" o:connecttype="rect"/>
         </v:shapetype>
-        <v:shape id="_x0000_s1026" type="#_x0000_t202" alt="" style="position:absolute;margin-left:84.5pt;margin-top:786.65pt;width:316.85pt;height:16.1pt;z-index:-17986560;mso-wrap-style:square;mso-wrap-edited:f;mso-width-percent:0;mso-height-percent:0;mso-position-horizontal-relative:page;mso-position-vertical-relative:page;mso-width-percent:0;mso-height-percent:0;v-text-anchor:top" filled="f" stroked="f">
+        <v:shape id="_x0000_s2050" type="#_x0000_t202" alt="" style="position:absolute;margin-left:84.5pt;margin-top:786.65pt;width:316.85pt;height:16.1pt;z-index:-17986560;mso-wrap-style:square;mso-wrap-edited:f;mso-width-percent:0;mso-height-percent:0;mso-position-horizontal-relative:page;mso-position-vertical-relative:page;mso-width-percent:0;mso-height-percent:0;v-text-anchor:top" filled="f" stroked="f">
           <v:textbox inset="0,0,0,0">
             <w:txbxContent>
               <w:p>
@@ -5229,7 +5352,7 @@
     </w:r>
     <w:r>
       <w:pict w14:anchorId="3E7B583B">
-        <v:shape id="_x0000_s1025" type="#_x0000_t202" alt="" style="position:absolute;margin-left:498.35pt;margin-top:786.65pt;width:20.15pt;height:16.1pt;z-index:-17986048;mso-wrap-style:square;mso-wrap-edited:f;mso-width-percent:0;mso-height-percent:0;mso-position-horizontal-relative:page;mso-position-vertical-relative:page;mso-width-percent:0;mso-height-percent:0;v-text-anchor:top" filled="f" stroked="f">
+        <v:shape id="_x0000_s2049" type="#_x0000_t202" alt="" style="position:absolute;margin-left:498.35pt;margin-top:786.65pt;width:20.15pt;height:16.1pt;z-index:-17986048;mso-wrap-style:square;mso-wrap-edited:f;mso-width-percent:0;mso-height-percent:0;mso-position-horizontal-relative:page;mso-position-vertical-relative:page;mso-width-percent:0;mso-height-percent:0;v-text-anchor:top" filled="f" stroked="f">
           <v:textbox inset="0,0,0,0">
             <w:txbxContent>
               <w:p>
@@ -5253,7 +5376,7 @@
 </file>
 
 <file path=word/footnotes.xml><?xml version="1.0" encoding="utf-8"?>
-<w:footnotes xmlns:wpc="http://schemas.microsoft.com/office/word/2010/wordprocessingCanvas" xmlns:cx="http://schemas.microsoft.com/office/drawing/2014/chartex" xmlns:cx1="http://schemas.microsoft.com/office/drawing/2015/9/8/chartex" xmlns:cx2="http://schemas.microsoft.com/office/drawing/2015/10/21/chartex" xmlns:cx3="http://schemas.microsoft.com/office/drawing/2016/5/9/chartex" xmlns:cx4="http://schemas.microsoft.com/office/drawing/2016/5/10/chartex" xmlns:cx5="http://schemas.microsoft.com/office/drawing/2016/5/11/chartex" xmlns:cx6="http://schemas.microsoft.com/office/drawing/2016/5/12/chartex" xmlns:cx7="http://schemas.microsoft.com/office/drawing/2016/5/13/chartex" xmlns:cx8="http://schemas.microsoft.com/office/drawing/2016/5/14/chartex" xmlns:mc="http://schemas.openxmlformats.org/markup-compatibility/2006" xmlns:aink="http://schemas.microsoft.com/office/drawing/2016/ink" xmlns:am3d="http://schemas.microsoft.com/office/drawing/2017/model3d" xmlns:o="urn:schemas-microsoft-com:office:office" xmlns:r="http://schemas.openxmlformats.org/officeDocument/2006/relationships" xmlns:m="http://schemas.openxmlformats.org/officeDocument/2006/math" xmlns:v="urn:schemas-microsoft-com:vml" xmlns:wp14="http://schemas.microsoft.com/office/word/2010/wordprocessingDrawing" xmlns:wp="http://schemas.openxmlformats.org/drawingml/2006/wordprocessingDrawing" xmlns:w10="urn:schemas-microsoft-com:office:word" xmlns:w="http://schemas.openxmlformats.org/wordprocessingml/2006/main" xmlns:w14="http://schemas.microsoft.com/office/word/2010/wordml" xmlns:w15="http://schemas.microsoft.com/office/word/2012/wordml" xmlns:w16cex="http://schemas.microsoft.com/office/word/2018/wordml/cex" xmlns:w16cid="http://schemas.microsoft.com/office/word/2016/wordml/cid" xmlns:w16="http://schemas.microsoft.com/office/word/2018/wordml" xmlns:w16sdtdh="http://schemas.microsoft.com/office/word/2020/wordml/sdtdatahash" xmlns:w16se="http://schemas.microsoft.com/office/word/2015/wordml/symex" xmlns:wpg="http://schemas.microsoft.com/office/word/2010/wordprocessingGroup" xmlns:wpi="http://schemas.microsoft.com/office/word/2010/wordprocessingInk" xmlns:wne="http://schemas.microsoft.com/office/word/2006/wordml" xmlns:wps="http://schemas.microsoft.com/office/word/2010/wordprocessingShape" mc:Ignorable="w14 w15 w16se w16cid w16 w16cex w16sdtdh wp14">
+<w:footnotes xmlns:wpc="http://schemas.microsoft.com/office/word/2010/wordprocessingCanvas" xmlns:cx="http://schemas.microsoft.com/office/drawing/2014/chartex" xmlns:cx1="http://schemas.microsoft.com/office/drawing/2015/9/8/chartex" xmlns:cx2="http://schemas.microsoft.com/office/drawing/2015/10/21/chartex" xmlns:cx3="http://schemas.microsoft.com/office/drawing/2016/5/9/chartex" xmlns:cx4="http://schemas.microsoft.com/office/drawing/2016/5/10/chartex" xmlns:cx5="http://schemas.microsoft.com/office/drawing/2016/5/11/chartex" xmlns:cx6="http://schemas.microsoft.com/office/drawing/2016/5/12/chartex" xmlns:cx7="http://schemas.microsoft.com/office/drawing/2016/5/13/chartex" xmlns:cx8="http://schemas.microsoft.com/office/drawing/2016/5/14/chartex" xmlns:mc="http://schemas.openxmlformats.org/markup-compatibility/2006" xmlns:aink="http://schemas.microsoft.com/office/drawing/2016/ink" xmlns:am3d="http://schemas.microsoft.com/office/drawing/2017/model3d" xmlns:o="urn:schemas-microsoft-com:office:office" xmlns:r="http://schemas.openxmlformats.org/officeDocument/2006/relationships" xmlns:m="http://schemas.openxmlformats.org/officeDocument/2006/math" xmlns:v="urn:schemas-microsoft-com:vml" xmlns:wp14="http://schemas.microsoft.com/office/word/2010/wordprocessingDrawing" xmlns:wp="http://schemas.openxmlformats.org/drawingml/2006/wordprocessingDrawing" xmlns:w10="urn:schemas-microsoft-com:office:word" xmlns:w="http://schemas.openxmlformats.org/wordprocessingml/2006/main" xmlns:w14="http://schemas.microsoft.com/office/word/2010/wordml" xmlns:w15="http://schemas.microsoft.com/office/word/2012/wordml" xmlns:w16cex="http://schemas.microsoft.com/office/word/2018/wordml/cex" xmlns:w16cid="http://schemas.microsoft.com/office/word/2016/wordml/cid" xmlns:w16="http://schemas.microsoft.com/office/word/2018/wordml" xmlns:w16se="http://schemas.microsoft.com/office/word/2015/wordml/symex" xmlns:wpg="http://schemas.microsoft.com/office/word/2010/wordprocessingGroup" xmlns:wpi="http://schemas.microsoft.com/office/word/2010/wordprocessingInk" xmlns:wne="http://schemas.microsoft.com/office/word/2006/wordml" xmlns:wps="http://schemas.microsoft.com/office/word/2010/wordprocessingShape" mc:Ignorable="w14 w15 w16se w16cid w16 w16cex wp14">
   <w:footnote w:type="separator" w:id="-1">
     <w:p>
       <w:r>
@@ -5272,7 +5395,7 @@
 </file>
 
 <file path=word/header1.xml><?xml version="1.0" encoding="utf-8"?>
-<w:hdr xmlns:wpc="http://schemas.microsoft.com/office/word/2010/wordprocessingCanvas" xmlns:cx="http://schemas.microsoft.com/office/drawing/2014/chartex" xmlns:cx1="http://schemas.microsoft.com/office/drawing/2015/9/8/chartex" xmlns:cx2="http://schemas.microsoft.com/office/drawing/2015/10/21/chartex" xmlns:cx3="http://schemas.microsoft.com/office/drawing/2016/5/9/chartex" xmlns:cx4="http://schemas.microsoft.com/office/drawing/2016/5/10/chartex" xmlns:cx5="http://schemas.microsoft.com/office/drawing/2016/5/11/chartex" xmlns:cx6="http://schemas.microsoft.com/office/drawing/2016/5/12/chartex" xmlns:cx7="http://schemas.microsoft.com/office/drawing/2016/5/13/chartex" xmlns:cx8="http://schemas.microsoft.com/office/drawing/2016/5/14/chartex" xmlns:mc="http://schemas.openxmlformats.org/markup-compatibility/2006" xmlns:aink="http://schemas.microsoft.com/office/drawing/2016/ink" xmlns:am3d="http://schemas.microsoft.com/office/drawing/2017/model3d" xmlns:o="urn:schemas-microsoft-com:office:office" xmlns:r="http://schemas.openxmlformats.org/officeDocument/2006/relationships" xmlns:m="http://schemas.openxmlformats.org/officeDocument/2006/math" xmlns:v="urn:schemas-microsoft-com:vml" xmlns:wp14="http://schemas.microsoft.com/office/word/2010/wordprocessingDrawing" xmlns:wp="http://schemas.openxmlformats.org/drawingml/2006/wordprocessingDrawing" xmlns:w10="urn:schemas-microsoft-com:office:word" xmlns:w="http://schemas.openxmlformats.org/wordprocessingml/2006/main" xmlns:w14="http://schemas.microsoft.com/office/word/2010/wordml" xmlns:w15="http://schemas.microsoft.com/office/word/2012/wordml" xmlns:w16cex="http://schemas.microsoft.com/office/word/2018/wordml/cex" xmlns:w16cid="http://schemas.microsoft.com/office/word/2016/wordml/cid" xmlns:w16="http://schemas.microsoft.com/office/word/2018/wordml" xmlns:w16sdtdh="http://schemas.microsoft.com/office/word/2020/wordml/sdtdatahash" xmlns:w16se="http://schemas.microsoft.com/office/word/2015/wordml/symex" xmlns:wpg="http://schemas.microsoft.com/office/word/2010/wordprocessingGroup" xmlns:wpi="http://schemas.microsoft.com/office/word/2010/wordprocessingInk" xmlns:wne="http://schemas.microsoft.com/office/word/2006/wordml" xmlns:wps="http://schemas.microsoft.com/office/word/2010/wordprocessingShape" mc:Ignorable="w14 w15 w16se w16cid w16 w16cex w16sdtdh wp14">
+<w:hdr xmlns:wpc="http://schemas.microsoft.com/office/word/2010/wordprocessingCanvas" xmlns:cx="http://schemas.microsoft.com/office/drawing/2014/chartex" xmlns:cx1="http://schemas.microsoft.com/office/drawing/2015/9/8/chartex" xmlns:cx2="http://schemas.microsoft.com/office/drawing/2015/10/21/chartex" xmlns:cx3="http://schemas.microsoft.com/office/drawing/2016/5/9/chartex" xmlns:cx4="http://schemas.microsoft.com/office/drawing/2016/5/10/chartex" xmlns:cx5="http://schemas.microsoft.com/office/drawing/2016/5/11/chartex" xmlns:cx6="http://schemas.microsoft.com/office/drawing/2016/5/12/chartex" xmlns:cx7="http://schemas.microsoft.com/office/drawing/2016/5/13/chartex" xmlns:cx8="http://schemas.microsoft.com/office/drawing/2016/5/14/chartex" xmlns:mc="http://schemas.openxmlformats.org/markup-compatibility/2006" xmlns:aink="http://schemas.microsoft.com/office/drawing/2016/ink" xmlns:am3d="http://schemas.microsoft.com/office/drawing/2017/model3d" xmlns:o="urn:schemas-microsoft-com:office:office" xmlns:r="http://schemas.openxmlformats.org/officeDocument/2006/relationships" xmlns:m="http://schemas.openxmlformats.org/officeDocument/2006/math" xmlns:v="urn:schemas-microsoft-com:vml" xmlns:wp14="http://schemas.microsoft.com/office/word/2010/wordprocessingDrawing" xmlns:wp="http://schemas.openxmlformats.org/drawingml/2006/wordprocessingDrawing" xmlns:w10="urn:schemas-microsoft-com:office:word" xmlns:w="http://schemas.openxmlformats.org/wordprocessingml/2006/main" xmlns:w14="http://schemas.microsoft.com/office/word/2010/wordml" xmlns:w15="http://schemas.microsoft.com/office/word/2012/wordml" xmlns:w16cex="http://schemas.microsoft.com/office/word/2018/wordml/cex" xmlns:w16cid="http://schemas.microsoft.com/office/word/2016/wordml/cid" xmlns:w16="http://schemas.microsoft.com/office/word/2018/wordml" xmlns:w16se="http://schemas.microsoft.com/office/word/2015/wordml/symex" xmlns:wpg="http://schemas.microsoft.com/office/word/2010/wordprocessingGroup" xmlns:wpi="http://schemas.microsoft.com/office/word/2010/wordprocessingInk" xmlns:wne="http://schemas.microsoft.com/office/word/2006/wordml" xmlns:wps="http://schemas.microsoft.com/office/word/2010/wordprocessingShape" mc:Ignorable="w14 w15 w16se w16cid w16 w16cex wp14">
   <w:p>
     <w:pPr>
       <w:pStyle w:val="BodyText"/>
@@ -5286,7 +5409,7 @@
 </file>
 
 <file path=word/numbering.xml><?xml version="1.0" encoding="utf-8"?>
-<w:numbering xmlns:wpc="http://schemas.microsoft.com/office/word/2010/wordprocessingCanvas" xmlns:cx="http://schemas.microsoft.com/office/drawing/2014/chartex" xmlns:cx1="http://schemas.microsoft.com/office/drawing/2015/9/8/chartex" xmlns:cx2="http://schemas.microsoft.com/office/drawing/2015/10/21/chartex" xmlns:cx3="http://schemas.microsoft.com/office/drawing/2016/5/9/chartex" xmlns:cx4="http://schemas.microsoft.com/office/drawing/2016/5/10/chartex" xmlns:cx5="http://schemas.microsoft.com/office/drawing/2016/5/11/chartex" xmlns:cx6="http://schemas.microsoft.com/office/drawing/2016/5/12/chartex" xmlns:cx7="http://schemas.microsoft.com/office/drawing/2016/5/13/chartex" xmlns:cx8="http://schemas.microsoft.com/office/drawing/2016/5/14/chartex" xmlns:mc="http://schemas.openxmlformats.org/markup-compatibility/2006" xmlns:aink="http://schemas.microsoft.com/office/drawing/2016/ink" xmlns:am3d="http://schemas.microsoft.com/office/drawing/2017/model3d" xmlns:o="urn:schemas-microsoft-com:office:office" xmlns:r="http://schemas.openxmlformats.org/officeDocument/2006/relationships" xmlns:m="http://schemas.openxmlformats.org/officeDocument/2006/math" xmlns:v="urn:schemas-microsoft-com:vml" xmlns:wp14="http://schemas.microsoft.com/office/word/2010/wordprocessingDrawing" xmlns:wp="http://schemas.openxmlformats.org/drawingml/2006/wordprocessingDrawing" xmlns:w10="urn:schemas-microsoft-com:office:word" xmlns:w="http://schemas.openxmlformats.org/wordprocessingml/2006/main" xmlns:w14="http://schemas.microsoft.com/office/word/2010/wordml" xmlns:w15="http://schemas.microsoft.com/office/word/2012/wordml" xmlns:w16cex="http://schemas.microsoft.com/office/word/2018/wordml/cex" xmlns:w16cid="http://schemas.microsoft.com/office/word/2016/wordml/cid" xmlns:w16="http://schemas.microsoft.com/office/word/2018/wordml" xmlns:w16sdtdh="http://schemas.microsoft.com/office/word/2020/wordml/sdtdatahash" xmlns:w16se="http://schemas.microsoft.com/office/word/2015/wordml/symex" xmlns:wpg="http://schemas.microsoft.com/office/word/2010/wordprocessingGroup" xmlns:wpi="http://schemas.microsoft.com/office/word/2010/wordprocessingInk" xmlns:wne="http://schemas.microsoft.com/office/word/2006/wordml" xmlns:wps="http://schemas.microsoft.com/office/word/2010/wordprocessingShape" mc:Ignorable="w14 w15 w16se w16cid w16 w16cex w16sdtdh wp14">
+<w:numbering xmlns:wpc="http://schemas.microsoft.com/office/word/2010/wordprocessingCanvas" xmlns:cx="http://schemas.microsoft.com/office/drawing/2014/chartex" xmlns:cx1="http://schemas.microsoft.com/office/drawing/2015/9/8/chartex" xmlns:cx2="http://schemas.microsoft.com/office/drawing/2015/10/21/chartex" xmlns:cx3="http://schemas.microsoft.com/office/drawing/2016/5/9/chartex" xmlns:cx4="http://schemas.microsoft.com/office/drawing/2016/5/10/chartex" xmlns:cx5="http://schemas.microsoft.com/office/drawing/2016/5/11/chartex" xmlns:cx6="http://schemas.microsoft.com/office/drawing/2016/5/12/chartex" xmlns:cx7="http://schemas.microsoft.com/office/drawing/2016/5/13/chartex" xmlns:cx8="http://schemas.microsoft.com/office/drawing/2016/5/14/chartex" xmlns:mc="http://schemas.openxmlformats.org/markup-compatibility/2006" xmlns:aink="http://schemas.microsoft.com/office/drawing/2016/ink" xmlns:am3d="http://schemas.microsoft.com/office/drawing/2017/model3d" xmlns:o="urn:schemas-microsoft-com:office:office" xmlns:r="http://schemas.openxmlformats.org/officeDocument/2006/relationships" xmlns:m="http://schemas.openxmlformats.org/officeDocument/2006/math" xmlns:v="urn:schemas-microsoft-com:vml" xmlns:wp14="http://schemas.microsoft.com/office/word/2010/wordprocessingDrawing" xmlns:wp="http://schemas.openxmlformats.org/drawingml/2006/wordprocessingDrawing" xmlns:w10="urn:schemas-microsoft-com:office:word" xmlns:w="http://schemas.openxmlformats.org/wordprocessingml/2006/main" xmlns:w14="http://schemas.microsoft.com/office/word/2010/wordml" xmlns:w15="http://schemas.microsoft.com/office/word/2012/wordml" xmlns:w16cex="http://schemas.microsoft.com/office/word/2018/wordml/cex" xmlns:w16cid="http://schemas.microsoft.com/office/word/2016/wordml/cid" xmlns:w16="http://schemas.microsoft.com/office/word/2018/wordml" xmlns:w16se="http://schemas.microsoft.com/office/word/2015/wordml/symex" xmlns:wpg="http://schemas.microsoft.com/office/word/2010/wordprocessingGroup" xmlns:wpi="http://schemas.microsoft.com/office/word/2010/wordprocessingInk" xmlns:wne="http://schemas.microsoft.com/office/word/2006/wordml" xmlns:wps="http://schemas.microsoft.com/office/word/2010/wordprocessingShape" mc:Ignorable="w14 w15 w16se w16cid w16 w16cex wp14">
   <w:abstractNum w:abstractNumId="0" w15:restartNumberingAfterBreak="0">
     <w:nsid w:val="00696023"/>
     <w:multiLevelType w:val="hybridMultilevel"/>
@@ -9216,7 +9339,7 @@
 </file>
 
 <file path=word/styles.xml><?xml version="1.0" encoding="utf-8"?>
-<w:styles xmlns:mc="http://schemas.openxmlformats.org/markup-compatibility/2006" xmlns:r="http://schemas.openxmlformats.org/officeDocument/2006/relationships" xmlns:w="http://schemas.openxmlformats.org/wordprocessingml/2006/main" xmlns:w14="http://schemas.microsoft.com/office/word/2010/wordml" xmlns:w15="http://schemas.microsoft.com/office/word/2012/wordml" xmlns:w16cex="http://schemas.microsoft.com/office/word/2018/wordml/cex" xmlns:w16cid="http://schemas.microsoft.com/office/word/2016/wordml/cid" xmlns:w16="http://schemas.microsoft.com/office/word/2018/wordml" xmlns:w16sdtdh="http://schemas.microsoft.com/office/word/2020/wordml/sdtdatahash" xmlns:w16se="http://schemas.microsoft.com/office/word/2015/wordml/symex" mc:Ignorable="w14 w15 w16se w16cid w16 w16cex w16sdtdh">
+<w:styles xmlns:mc="http://schemas.openxmlformats.org/markup-compatibility/2006" xmlns:r="http://schemas.openxmlformats.org/officeDocument/2006/relationships" xmlns:w="http://schemas.openxmlformats.org/wordprocessingml/2006/main" xmlns:w14="http://schemas.microsoft.com/office/word/2010/wordml" xmlns:w15="http://schemas.microsoft.com/office/word/2012/wordml" xmlns:w16cex="http://schemas.microsoft.com/office/word/2018/wordml/cex" xmlns:w16cid="http://schemas.microsoft.com/office/word/2016/wordml/cid" xmlns:w16="http://schemas.microsoft.com/office/word/2018/wordml" xmlns:w16se="http://schemas.microsoft.com/office/word/2015/wordml/symex" mc:Ignorable="w14 w15 w16se w16cid w16 w16cex">
   <w:docDefaults>
     <w:rPrDefault>
       <w:rPr>

</xml_diff>